<commit_message>
Add short description, provider and contact properties to Application class
</commit_message>
<xml_diff>
--- a/docu/ToolUP Dokumentation.docx
+++ b/docu/ToolUP Dokumentation.docx
@@ -320,7 +320,7 @@
           <w:r>
             <w:fldChar w:fldCharType="separate"/>
           </w:r>
-          <w:hyperlink w:anchor="_Toc454189993" w:history="1">
+          <w:hyperlink w:anchor="_Toc454349173" w:history="1">
             <w:r>
               <w:rPr>
                 <w:rStyle w:val="Hyperlink"/>
@@ -347,7 +347,7 @@
                 <w:noProof/>
                 <w:webHidden/>
               </w:rPr>
-              <w:instrText xml:space="preserve"> PAGEREF _Toc454189993 \h </w:instrText>
+              <w:instrText xml:space="preserve"> PAGEREF _Toc454349173 \h </w:instrText>
             </w:r>
             <w:r>
               <w:rPr>
@@ -367,7 +367,7 @@
                 <w:noProof/>
                 <w:webHidden/>
               </w:rPr>
-              <w:t>3</w:t>
+              <w:t>4</w:t>
             </w:r>
             <w:r>
               <w:rPr>
@@ -390,7 +390,7 @@
               <w:lang w:eastAsia="de-DE"/>
             </w:rPr>
           </w:pPr>
-          <w:hyperlink w:anchor="_Toc454189994" w:history="1">
+          <w:hyperlink w:anchor="_Toc454349174" w:history="1">
             <w:r>
               <w:rPr>
                 <w:rStyle w:val="Hyperlink"/>
@@ -417,7 +417,7 @@
                 <w:noProof/>
                 <w:webHidden/>
               </w:rPr>
-              <w:instrText xml:space="preserve"> PAGEREF _Toc454189994 \h </w:instrText>
+              <w:instrText xml:space="preserve"> PAGEREF _Toc454349174 \h </w:instrText>
             </w:r>
             <w:r>
               <w:rPr>
@@ -437,7 +437,7 @@
                 <w:noProof/>
                 <w:webHidden/>
               </w:rPr>
-              <w:t>3</w:t>
+              <w:t>4</w:t>
             </w:r>
             <w:r>
               <w:rPr>
@@ -460,7 +460,7 @@
               <w:lang w:eastAsia="de-DE"/>
             </w:rPr>
           </w:pPr>
-          <w:hyperlink w:anchor="_Toc454189995" w:history="1">
+          <w:hyperlink w:anchor="_Toc454349175" w:history="1">
             <w:r>
               <w:rPr>
                 <w:rStyle w:val="Hyperlink"/>
@@ -487,7 +487,7 @@
                 <w:noProof/>
                 <w:webHidden/>
               </w:rPr>
-              <w:instrText xml:space="preserve"> PAGEREF _Toc454189995 \h </w:instrText>
+              <w:instrText xml:space="preserve"> PAGEREF _Toc454349175 \h </w:instrText>
             </w:r>
             <w:r>
               <w:rPr>
@@ -507,7 +507,7 @@
                 <w:noProof/>
                 <w:webHidden/>
               </w:rPr>
-              <w:t>3</w:t>
+              <w:t>4</w:t>
             </w:r>
             <w:r>
               <w:rPr>
@@ -530,7 +530,7 @@
               <w:lang w:eastAsia="de-DE"/>
             </w:rPr>
           </w:pPr>
-          <w:hyperlink w:anchor="_Toc454189996" w:history="1">
+          <w:hyperlink w:anchor="_Toc454349176" w:history="1">
             <w:r>
               <w:rPr>
                 <w:rStyle w:val="Hyperlink"/>
@@ -557,7 +557,7 @@
                 <w:noProof/>
                 <w:webHidden/>
               </w:rPr>
-              <w:instrText xml:space="preserve"> PAGEREF _Toc454189996 \h </w:instrText>
+              <w:instrText xml:space="preserve"> PAGEREF _Toc454349176 \h </w:instrText>
             </w:r>
             <w:r>
               <w:rPr>
@@ -577,7 +577,7 @@
                 <w:noProof/>
                 <w:webHidden/>
               </w:rPr>
-              <w:t>4</w:t>
+              <w:t>5</w:t>
             </w:r>
             <w:r>
               <w:rPr>
@@ -600,7 +600,7 @@
               <w:lang w:eastAsia="de-DE"/>
             </w:rPr>
           </w:pPr>
-          <w:hyperlink w:anchor="_Toc454189997" w:history="1">
+          <w:hyperlink w:anchor="_Toc454349177" w:history="1">
             <w:r>
               <w:rPr>
                 <w:rStyle w:val="Hyperlink"/>
@@ -627,7 +627,7 @@
                 <w:noProof/>
                 <w:webHidden/>
               </w:rPr>
-              <w:instrText xml:space="preserve"> PAGEREF _Toc454189997 \h </w:instrText>
+              <w:instrText xml:space="preserve"> PAGEREF _Toc454349177 \h </w:instrText>
             </w:r>
             <w:r>
               <w:rPr>
@@ -647,7 +647,7 @@
                 <w:noProof/>
                 <w:webHidden/>
               </w:rPr>
-              <w:t>4</w:t>
+              <w:t>5</w:t>
             </w:r>
             <w:r>
               <w:rPr>
@@ -670,7 +670,7 @@
               <w:lang w:eastAsia="de-DE"/>
             </w:rPr>
           </w:pPr>
-          <w:hyperlink w:anchor="_Toc454189998" w:history="1">
+          <w:hyperlink w:anchor="_Toc454349178" w:history="1">
             <w:r>
               <w:rPr>
                 <w:rStyle w:val="Hyperlink"/>
@@ -697,7 +697,7 @@
                 <w:noProof/>
                 <w:webHidden/>
               </w:rPr>
-              <w:instrText xml:space="preserve"> PAGEREF _Toc454189998 \h </w:instrText>
+              <w:instrText xml:space="preserve"> PAGEREF _Toc454349178 \h </w:instrText>
             </w:r>
             <w:r>
               <w:rPr>
@@ -717,7 +717,7 @@
                 <w:noProof/>
                 <w:webHidden/>
               </w:rPr>
-              <w:t>5</w:t>
+              <w:t>6</w:t>
             </w:r>
             <w:r>
               <w:rPr>
@@ -740,7 +740,7 @@
               <w:lang w:eastAsia="de-DE"/>
             </w:rPr>
           </w:pPr>
-          <w:hyperlink w:anchor="_Toc454189999" w:history="1">
+          <w:hyperlink w:anchor="_Toc454349179" w:history="1">
             <w:r>
               <w:rPr>
                 <w:rStyle w:val="Hyperlink"/>
@@ -767,7 +767,7 @@
                 <w:noProof/>
                 <w:webHidden/>
               </w:rPr>
-              <w:instrText xml:space="preserve"> PAGEREF _Toc454189999 \h </w:instrText>
+              <w:instrText xml:space="preserve"> PAGEREF _Toc454349179 \h </w:instrText>
             </w:r>
             <w:r>
               <w:rPr>
@@ -787,7 +787,7 @@
                 <w:noProof/>
                 <w:webHidden/>
               </w:rPr>
-              <w:t>6</w:t>
+              <w:t>7</w:t>
             </w:r>
             <w:r>
               <w:rPr>
@@ -810,7 +810,7 @@
               <w:lang w:eastAsia="de-DE"/>
             </w:rPr>
           </w:pPr>
-          <w:hyperlink w:anchor="_Toc454190000" w:history="1">
+          <w:hyperlink w:anchor="_Toc454349180" w:history="1">
             <w:r>
               <w:rPr>
                 <w:rStyle w:val="Hyperlink"/>
@@ -837,7 +837,7 @@
                 <w:noProof/>
                 <w:webHidden/>
               </w:rPr>
-              <w:instrText xml:space="preserve"> PAGEREF _Toc454190000 \h </w:instrText>
+              <w:instrText xml:space="preserve"> PAGEREF _Toc454349180 \h </w:instrText>
             </w:r>
             <w:r>
               <w:rPr>
@@ -857,7 +857,7 @@
                 <w:noProof/>
                 <w:webHidden/>
               </w:rPr>
-              <w:t>6</w:t>
+              <w:t>7</w:t>
             </w:r>
             <w:r>
               <w:rPr>
@@ -880,7 +880,7 @@
               <w:lang w:eastAsia="de-DE"/>
             </w:rPr>
           </w:pPr>
-          <w:hyperlink w:anchor="_Toc454190001" w:history="1">
+          <w:hyperlink w:anchor="_Toc454349181" w:history="1">
             <w:r>
               <w:rPr>
                 <w:rStyle w:val="Hyperlink"/>
@@ -907,7 +907,7 @@
                 <w:noProof/>
                 <w:webHidden/>
               </w:rPr>
-              <w:instrText xml:space="preserve"> PAGEREF _Toc454190001 \h </w:instrText>
+              <w:instrText xml:space="preserve"> PAGEREF _Toc454349181 \h </w:instrText>
             </w:r>
             <w:r>
               <w:rPr>
@@ -927,7 +927,7 @@
                 <w:noProof/>
                 <w:webHidden/>
               </w:rPr>
-              <w:t>7</w:t>
+              <w:t>8</w:t>
             </w:r>
             <w:r>
               <w:rPr>
@@ -950,7 +950,7 @@
               <w:lang w:eastAsia="de-DE"/>
             </w:rPr>
           </w:pPr>
-          <w:hyperlink w:anchor="_Toc454190002" w:history="1">
+          <w:hyperlink w:anchor="_Toc454349182" w:history="1">
             <w:r>
               <w:rPr>
                 <w:rStyle w:val="Hyperlink"/>
@@ -977,7 +977,7 @@
                 <w:noProof/>
                 <w:webHidden/>
               </w:rPr>
-              <w:instrText xml:space="preserve"> PAGEREF _Toc454190002 \h </w:instrText>
+              <w:instrText xml:space="preserve"> PAGEREF _Toc454349182 \h </w:instrText>
             </w:r>
             <w:r>
               <w:rPr>
@@ -997,7 +997,7 @@
                 <w:noProof/>
                 <w:webHidden/>
               </w:rPr>
-              <w:t>7</w:t>
+              <w:t>8</w:t>
             </w:r>
             <w:r>
               <w:rPr>
@@ -1020,7 +1020,7 @@
               <w:lang w:eastAsia="de-DE"/>
             </w:rPr>
           </w:pPr>
-          <w:hyperlink w:anchor="_Toc454190003" w:history="1">
+          <w:hyperlink w:anchor="_Toc454349183" w:history="1">
             <w:r>
               <w:rPr>
                 <w:rStyle w:val="Hyperlink"/>
@@ -1047,7 +1047,7 @@
                 <w:noProof/>
                 <w:webHidden/>
               </w:rPr>
-              <w:instrText xml:space="preserve"> PAGEREF _Toc454190003 \h </w:instrText>
+              <w:instrText xml:space="preserve"> PAGEREF _Toc454349183 \h </w:instrText>
             </w:r>
             <w:r>
               <w:rPr>
@@ -1067,7 +1067,7 @@
                 <w:noProof/>
                 <w:webHidden/>
               </w:rPr>
-              <w:t>7</w:t>
+              <w:t>8</w:t>
             </w:r>
             <w:r>
               <w:rPr>
@@ -1090,7 +1090,7 @@
               <w:lang w:eastAsia="de-DE"/>
             </w:rPr>
           </w:pPr>
-          <w:hyperlink w:anchor="_Toc454190004" w:history="1">
+          <w:hyperlink w:anchor="_Toc454349184" w:history="1">
             <w:r>
               <w:rPr>
                 <w:rStyle w:val="Hyperlink"/>
@@ -1117,7 +1117,7 @@
                 <w:noProof/>
                 <w:webHidden/>
               </w:rPr>
-              <w:instrText xml:space="preserve"> PAGEREF _Toc454190004 \h </w:instrText>
+              <w:instrText xml:space="preserve"> PAGEREF _Toc454349184 \h </w:instrText>
             </w:r>
             <w:r>
               <w:rPr>
@@ -1137,7 +1137,7 @@
                 <w:noProof/>
                 <w:webHidden/>
               </w:rPr>
-              <w:t>8</w:t>
+              <w:t>9</w:t>
             </w:r>
             <w:r>
               <w:rPr>
@@ -1160,7 +1160,7 @@
               <w:lang w:eastAsia="de-DE"/>
             </w:rPr>
           </w:pPr>
-          <w:hyperlink w:anchor="_Toc454190005" w:history="1">
+          <w:hyperlink w:anchor="_Toc454349185" w:history="1">
             <w:r>
               <w:rPr>
                 <w:rStyle w:val="Hyperlink"/>
@@ -1187,7 +1187,7 @@
                 <w:noProof/>
                 <w:webHidden/>
               </w:rPr>
-              <w:instrText xml:space="preserve"> PAGEREF _Toc454190005 \h </w:instrText>
+              <w:instrText xml:space="preserve"> PAGEREF _Toc454349185 \h </w:instrText>
             </w:r>
             <w:r>
               <w:rPr>
@@ -1207,7 +1207,7 @@
                 <w:noProof/>
                 <w:webHidden/>
               </w:rPr>
-              <w:t>8</w:t>
+              <w:t>9</w:t>
             </w:r>
             <w:r>
               <w:rPr>
@@ -1230,7 +1230,7 @@
               <w:lang w:eastAsia="de-DE"/>
             </w:rPr>
           </w:pPr>
-          <w:hyperlink w:anchor="_Toc454190006" w:history="1">
+          <w:hyperlink w:anchor="_Toc454349186" w:history="1">
             <w:r>
               <w:rPr>
                 <w:rStyle w:val="Hyperlink"/>
@@ -1257,7 +1257,7 @@
                 <w:noProof/>
                 <w:webHidden/>
               </w:rPr>
-              <w:instrText xml:space="preserve"> PAGEREF _Toc454190006 \h </w:instrText>
+              <w:instrText xml:space="preserve"> PAGEREF _Toc454349186 \h </w:instrText>
             </w:r>
             <w:r>
               <w:rPr>
@@ -1277,7 +1277,7 @@
                 <w:noProof/>
                 <w:webHidden/>
               </w:rPr>
-              <w:t>9</w:t>
+              <w:t>10</w:t>
             </w:r>
             <w:r>
               <w:rPr>
@@ -1300,7 +1300,7 @@
               <w:lang w:eastAsia="de-DE"/>
             </w:rPr>
           </w:pPr>
-          <w:hyperlink w:anchor="_Toc454190007" w:history="1">
+          <w:hyperlink w:anchor="_Toc454349187" w:history="1">
             <w:r>
               <w:rPr>
                 <w:rStyle w:val="Hyperlink"/>
@@ -1327,7 +1327,7 @@
                 <w:noProof/>
                 <w:webHidden/>
               </w:rPr>
-              <w:instrText xml:space="preserve"> PAGEREF _Toc454190007 \h </w:instrText>
+              <w:instrText xml:space="preserve"> PAGEREF _Toc454349187 \h </w:instrText>
             </w:r>
             <w:r>
               <w:rPr>
@@ -1347,7 +1347,7 @@
                 <w:noProof/>
                 <w:webHidden/>
               </w:rPr>
-              <w:t>9</w:t>
+              <w:t>10</w:t>
             </w:r>
             <w:r>
               <w:rPr>
@@ -1370,7 +1370,7 @@
               <w:lang w:eastAsia="de-DE"/>
             </w:rPr>
           </w:pPr>
-          <w:hyperlink w:anchor="_Toc454190008" w:history="1">
+          <w:hyperlink w:anchor="_Toc454349188" w:history="1">
             <w:r>
               <w:rPr>
                 <w:rStyle w:val="Hyperlink"/>
@@ -1397,7 +1397,7 @@
                 <w:noProof/>
                 <w:webHidden/>
               </w:rPr>
-              <w:instrText xml:space="preserve"> PAGEREF _Toc454190008 \h </w:instrText>
+              <w:instrText xml:space="preserve"> PAGEREF _Toc454349188 \h </w:instrText>
             </w:r>
             <w:r>
               <w:rPr>
@@ -1417,7 +1417,7 @@
                 <w:noProof/>
                 <w:webHidden/>
               </w:rPr>
-              <w:t>10</w:t>
+              <w:t>11</w:t>
             </w:r>
             <w:r>
               <w:rPr>
@@ -1440,7 +1440,7 @@
               <w:lang w:eastAsia="de-DE"/>
             </w:rPr>
           </w:pPr>
-          <w:hyperlink w:anchor="_Toc454190009" w:history="1">
+          <w:hyperlink w:anchor="_Toc454349189" w:history="1">
             <w:r>
               <w:rPr>
                 <w:rStyle w:val="Hyperlink"/>
@@ -1468,7 +1468,7 @@
                 <w:noProof/>
                 <w:webHidden/>
               </w:rPr>
-              <w:instrText xml:space="preserve"> PAGEREF _Toc454190009 \h </w:instrText>
+              <w:instrText xml:space="preserve"> PAGEREF _Toc454349189 \h </w:instrText>
             </w:r>
             <w:r>
               <w:rPr>
@@ -1488,7 +1488,7 @@
                 <w:noProof/>
                 <w:webHidden/>
               </w:rPr>
-              <w:t>11</w:t>
+              <w:t>12</w:t>
             </w:r>
             <w:r>
               <w:rPr>
@@ -1511,7 +1511,7 @@
               <w:lang w:eastAsia="de-DE"/>
             </w:rPr>
           </w:pPr>
-          <w:hyperlink w:anchor="_Toc454190010" w:history="1">
+          <w:hyperlink w:anchor="_Toc454349190" w:history="1">
             <w:r>
               <w:rPr>
                 <w:rStyle w:val="Hyperlink"/>
@@ -1539,7 +1539,7 @@
                 <w:noProof/>
                 <w:webHidden/>
               </w:rPr>
-              <w:instrText xml:space="preserve"> PAGEREF _Toc454190010 \h </w:instrText>
+              <w:instrText xml:space="preserve"> PAGEREF _Toc454349190 \h </w:instrText>
             </w:r>
             <w:r>
               <w:rPr>
@@ -1559,7 +1559,7 @@
                 <w:noProof/>
                 <w:webHidden/>
               </w:rPr>
-              <w:t>12</w:t>
+              <w:t>13</w:t>
             </w:r>
             <w:r>
               <w:rPr>
@@ -1582,7 +1582,7 @@
               <w:lang w:eastAsia="de-DE"/>
             </w:rPr>
           </w:pPr>
-          <w:hyperlink w:anchor="_Toc454190011" w:history="1">
+          <w:hyperlink w:anchor="_Toc454349191" w:history="1">
             <w:r>
               <w:rPr>
                 <w:rStyle w:val="Hyperlink"/>
@@ -1610,7 +1610,7 @@
                 <w:noProof/>
                 <w:webHidden/>
               </w:rPr>
-              <w:instrText xml:space="preserve"> PAGEREF _Toc454190011 \h </w:instrText>
+              <w:instrText xml:space="preserve"> PAGEREF _Toc454349191 \h </w:instrText>
             </w:r>
             <w:r>
               <w:rPr>
@@ -1630,7 +1630,7 @@
                 <w:noProof/>
                 <w:webHidden/>
               </w:rPr>
-              <w:t>12</w:t>
+              <w:t>13</w:t>
             </w:r>
             <w:r>
               <w:rPr>
@@ -1653,7 +1653,7 @@
               <w:lang w:eastAsia="de-DE"/>
             </w:rPr>
           </w:pPr>
-          <w:hyperlink w:anchor="_Toc454190012" w:history="1">
+          <w:hyperlink w:anchor="_Toc454349192" w:history="1">
             <w:r>
               <w:rPr>
                 <w:rStyle w:val="Hyperlink"/>
@@ -1680,7 +1680,7 @@
                 <w:noProof/>
                 <w:webHidden/>
               </w:rPr>
-              <w:instrText xml:space="preserve"> PAGEREF _Toc454190012 \h </w:instrText>
+              <w:instrText xml:space="preserve"> PAGEREF _Toc454349192 \h </w:instrText>
             </w:r>
             <w:r>
               <w:rPr>
@@ -1700,7 +1700,7 @@
                 <w:noProof/>
                 <w:webHidden/>
               </w:rPr>
-              <w:t>12</w:t>
+              <w:t>13</w:t>
             </w:r>
             <w:r>
               <w:rPr>
@@ -1723,7 +1723,7 @@
               <w:lang w:eastAsia="de-DE"/>
             </w:rPr>
           </w:pPr>
-          <w:hyperlink w:anchor="_Toc454190013" w:history="1">
+          <w:hyperlink w:anchor="_Toc454349193" w:history="1">
             <w:r>
               <w:rPr>
                 <w:rStyle w:val="Hyperlink"/>
@@ -1750,7 +1750,7 @@
                 <w:noProof/>
                 <w:webHidden/>
               </w:rPr>
-              <w:instrText xml:space="preserve"> PAGEREF _Toc454190013 \h </w:instrText>
+              <w:instrText xml:space="preserve"> PAGEREF _Toc454349193 \h </w:instrText>
             </w:r>
             <w:r>
               <w:rPr>
@@ -1770,7 +1770,7 @@
                 <w:noProof/>
                 <w:webHidden/>
               </w:rPr>
-              <w:t>13</w:t>
+              <w:t>14</w:t>
             </w:r>
             <w:r>
               <w:rPr>
@@ -1793,7 +1793,7 @@
               <w:lang w:eastAsia="de-DE"/>
             </w:rPr>
           </w:pPr>
-          <w:hyperlink w:anchor="_Toc454190014" w:history="1">
+          <w:hyperlink w:anchor="_Toc454349194" w:history="1">
             <w:r>
               <w:rPr>
                 <w:rStyle w:val="Hyperlink"/>
@@ -1820,7 +1820,7 @@
                 <w:noProof/>
                 <w:webHidden/>
               </w:rPr>
-              <w:instrText xml:space="preserve"> PAGEREF _Toc454190014 \h </w:instrText>
+              <w:instrText xml:space="preserve"> PAGEREF _Toc454349194 \h </w:instrText>
             </w:r>
             <w:r>
               <w:rPr>
@@ -1840,7 +1840,287 @@
                 <w:noProof/>
                 <w:webHidden/>
               </w:rPr>
-              <w:t>14</w:t>
+              <w:t>15</w:t>
+            </w:r>
+            <w:r>
+              <w:rPr>
+                <w:noProof/>
+                <w:webHidden/>
+              </w:rPr>
+              <w:fldChar w:fldCharType="end"/>
+            </w:r>
+          </w:hyperlink>
+        </w:p>
+        <w:p>
+          <w:pPr>
+            <w:pStyle w:val="Verzeichnis1"/>
+            <w:tabs>
+              <w:tab w:val="right" w:leader="dot" w:pos="9062"/>
+            </w:tabs>
+            <w:rPr>
+              <w:rFonts w:eastAsiaTheme="minorEastAsia"/>
+              <w:noProof/>
+              <w:lang w:eastAsia="de-DE"/>
+            </w:rPr>
+          </w:pPr>
+          <w:hyperlink w:anchor="_Toc454349195" w:history="1">
+            <w:r>
+              <w:rPr>
+                <w:rStyle w:val="Hyperlink"/>
+                <w:noProof/>
+              </w:rPr>
+              <w:t>Anhang II: TODO</w:t>
+            </w:r>
+            <w:r>
+              <w:rPr>
+                <w:noProof/>
+                <w:webHidden/>
+              </w:rPr>
+              <w:tab/>
+            </w:r>
+            <w:r>
+              <w:rPr>
+                <w:noProof/>
+                <w:webHidden/>
+              </w:rPr>
+              <w:fldChar w:fldCharType="begin"/>
+            </w:r>
+            <w:r>
+              <w:rPr>
+                <w:noProof/>
+                <w:webHidden/>
+              </w:rPr>
+              <w:instrText xml:space="preserve"> PAGEREF _Toc454349195 \h </w:instrText>
+            </w:r>
+            <w:r>
+              <w:rPr>
+                <w:noProof/>
+                <w:webHidden/>
+              </w:rPr>
+            </w:r>
+            <w:r>
+              <w:rPr>
+                <w:noProof/>
+                <w:webHidden/>
+              </w:rPr>
+              <w:fldChar w:fldCharType="separate"/>
+            </w:r>
+            <w:r>
+              <w:rPr>
+                <w:noProof/>
+                <w:webHidden/>
+              </w:rPr>
+              <w:t>15</w:t>
+            </w:r>
+            <w:r>
+              <w:rPr>
+                <w:noProof/>
+                <w:webHidden/>
+              </w:rPr>
+              <w:fldChar w:fldCharType="end"/>
+            </w:r>
+          </w:hyperlink>
+        </w:p>
+        <w:p>
+          <w:pPr>
+            <w:pStyle w:val="Verzeichnis2"/>
+            <w:tabs>
+              <w:tab w:val="right" w:leader="dot" w:pos="9062"/>
+            </w:tabs>
+            <w:rPr>
+              <w:rFonts w:eastAsiaTheme="minorEastAsia"/>
+              <w:noProof/>
+              <w:lang w:eastAsia="de-DE"/>
+            </w:rPr>
+          </w:pPr>
+          <w:hyperlink w:anchor="_Toc454349196" w:history="1">
+            <w:r>
+              <w:rPr>
+                <w:rStyle w:val="Hyperlink"/>
+                <w:noProof/>
+              </w:rPr>
+              <w:t>Fehlerbehandlung bei nicht-existenter ID</w:t>
+            </w:r>
+            <w:r>
+              <w:rPr>
+                <w:noProof/>
+                <w:webHidden/>
+              </w:rPr>
+              <w:tab/>
+            </w:r>
+            <w:r>
+              <w:rPr>
+                <w:noProof/>
+                <w:webHidden/>
+              </w:rPr>
+              <w:fldChar w:fldCharType="begin"/>
+            </w:r>
+            <w:r>
+              <w:rPr>
+                <w:noProof/>
+                <w:webHidden/>
+              </w:rPr>
+              <w:instrText xml:space="preserve"> PAGEREF _Toc454349196 \h </w:instrText>
+            </w:r>
+            <w:r>
+              <w:rPr>
+                <w:noProof/>
+                <w:webHidden/>
+              </w:rPr>
+            </w:r>
+            <w:r>
+              <w:rPr>
+                <w:noProof/>
+                <w:webHidden/>
+              </w:rPr>
+              <w:fldChar w:fldCharType="separate"/>
+            </w:r>
+            <w:r>
+              <w:rPr>
+                <w:noProof/>
+                <w:webHidden/>
+              </w:rPr>
+              <w:t>15</w:t>
+            </w:r>
+            <w:r>
+              <w:rPr>
+                <w:noProof/>
+                <w:webHidden/>
+              </w:rPr>
+              <w:fldChar w:fldCharType="end"/>
+            </w:r>
+          </w:hyperlink>
+        </w:p>
+        <w:p>
+          <w:pPr>
+            <w:pStyle w:val="Verzeichnis2"/>
+            <w:tabs>
+              <w:tab w:val="right" w:leader="dot" w:pos="9062"/>
+            </w:tabs>
+            <w:rPr>
+              <w:rFonts w:eastAsiaTheme="minorEastAsia"/>
+              <w:noProof/>
+              <w:lang w:eastAsia="de-DE"/>
+            </w:rPr>
+          </w:pPr>
+          <w:hyperlink w:anchor="_Toc454349197" w:history="1">
+            <w:r>
+              <w:rPr>
+                <w:rStyle w:val="Hyperlink"/>
+                <w:noProof/>
+              </w:rPr>
+              <w:t>Entkopplung der Tests von der Datenbank</w:t>
+            </w:r>
+            <w:r>
+              <w:rPr>
+                <w:noProof/>
+                <w:webHidden/>
+              </w:rPr>
+              <w:tab/>
+            </w:r>
+            <w:r>
+              <w:rPr>
+                <w:noProof/>
+                <w:webHidden/>
+              </w:rPr>
+              <w:fldChar w:fldCharType="begin"/>
+            </w:r>
+            <w:r>
+              <w:rPr>
+                <w:noProof/>
+                <w:webHidden/>
+              </w:rPr>
+              <w:instrText xml:space="preserve"> PAGEREF _Toc454349197 \h </w:instrText>
+            </w:r>
+            <w:r>
+              <w:rPr>
+                <w:noProof/>
+                <w:webHidden/>
+              </w:rPr>
+            </w:r>
+            <w:r>
+              <w:rPr>
+                <w:noProof/>
+                <w:webHidden/>
+              </w:rPr>
+              <w:fldChar w:fldCharType="separate"/>
+            </w:r>
+            <w:r>
+              <w:rPr>
+                <w:noProof/>
+                <w:webHidden/>
+              </w:rPr>
+              <w:t>16</w:t>
+            </w:r>
+            <w:r>
+              <w:rPr>
+                <w:noProof/>
+                <w:webHidden/>
+              </w:rPr>
+              <w:fldChar w:fldCharType="end"/>
+            </w:r>
+          </w:hyperlink>
+        </w:p>
+        <w:p>
+          <w:pPr>
+            <w:pStyle w:val="Verzeichnis2"/>
+            <w:tabs>
+              <w:tab w:val="right" w:leader="dot" w:pos="9062"/>
+            </w:tabs>
+            <w:rPr>
+              <w:rFonts w:eastAsiaTheme="minorEastAsia"/>
+              <w:noProof/>
+              <w:lang w:eastAsia="de-DE"/>
+            </w:rPr>
+          </w:pPr>
+          <w:hyperlink w:anchor="_Toc454349198" w:history="1">
+            <w:r>
+              <w:rPr>
+                <w:rStyle w:val="Hyperlink"/>
+                <w:noProof/>
+              </w:rPr>
+              <w:t>Live Search</w:t>
+            </w:r>
+            <w:r>
+              <w:rPr>
+                <w:noProof/>
+                <w:webHidden/>
+              </w:rPr>
+              <w:tab/>
+            </w:r>
+            <w:r>
+              <w:rPr>
+                <w:noProof/>
+                <w:webHidden/>
+              </w:rPr>
+              <w:fldChar w:fldCharType="begin"/>
+            </w:r>
+            <w:r>
+              <w:rPr>
+                <w:noProof/>
+                <w:webHidden/>
+              </w:rPr>
+              <w:instrText xml:space="preserve"> PAGEREF _Toc454349198 \h </w:instrText>
+            </w:r>
+            <w:r>
+              <w:rPr>
+                <w:noProof/>
+                <w:webHidden/>
+              </w:rPr>
+            </w:r>
+            <w:r>
+              <w:rPr>
+                <w:noProof/>
+                <w:webHidden/>
+              </w:rPr>
+              <w:fldChar w:fldCharType="separate"/>
+            </w:r>
+            <w:r>
+              <w:rPr>
+                <w:noProof/>
+                <w:webHidden/>
+              </w:rPr>
+              <w:t>16</w:t>
             </w:r>
             <w:r>
               <w:rPr>
@@ -1902,6 +2182,7 @@
     </w:p>
     <w:p>
       <w:r>
+        <w:lastRenderedPageBreak/>
         <w:br w:type="page"/>
       </w:r>
     </w:p>
@@ -1910,7 +2191,7 @@
         <w:pStyle w:val="berschrift1"/>
         <w:jc w:val="both"/>
       </w:pPr>
-      <w:bookmarkStart w:id="0" w:name="_Toc454189993"/>
+      <w:bookmarkStart w:id="0" w:name="_Toc454349173"/>
       <w:r>
         <w:lastRenderedPageBreak/>
         <w:t>Einleitung</w:t>
@@ -2070,7 +2351,7 @@
       <w:pPr>
         <w:pStyle w:val="berschrift1"/>
       </w:pPr>
-      <w:bookmarkStart w:id="1" w:name="_Toc454189994"/>
+      <w:bookmarkStart w:id="1" w:name="_Toc454349174"/>
       <w:r>
         <w:t>Userstories</w:t>
       </w:r>
@@ -2090,7 +2371,7 @@
       <w:pPr>
         <w:pStyle w:val="berschrift2"/>
       </w:pPr>
-      <w:bookmarkStart w:id="2" w:name="_Toc454189995"/>
+      <w:bookmarkStart w:id="2" w:name="_Toc454349175"/>
       <w:r>
         <w:t>Userstory 1</w:t>
       </w:r>
@@ -2165,7 +2446,7 @@
       <w:pPr>
         <w:pStyle w:val="berschrift2"/>
       </w:pPr>
-      <w:bookmarkStart w:id="3" w:name="_Toc454189996"/>
+      <w:bookmarkStart w:id="3" w:name="_Toc454349176"/>
       <w:r>
         <w:lastRenderedPageBreak/>
         <w:t>Userstory 2</w:t>
@@ -2253,7 +2534,7 @@
       <w:pPr>
         <w:pStyle w:val="berschrift2"/>
       </w:pPr>
-      <w:bookmarkStart w:id="4" w:name="_Toc454189997"/>
+      <w:bookmarkStart w:id="4" w:name="_Toc454349177"/>
       <w:r>
         <w:t>Userstory 3</w:t>
       </w:r>
@@ -2329,7 +2610,7 @@
       <w:pPr>
         <w:pStyle w:val="berschrift1"/>
       </w:pPr>
-      <w:bookmarkStart w:id="6" w:name="_Toc454189998"/>
+      <w:bookmarkStart w:id="6" w:name="_Toc454349178"/>
       <w:r>
         <w:lastRenderedPageBreak/>
         <w:t>Architektur</w:t>
@@ -2690,7 +2971,7 @@
         <w:pStyle w:val="berschrift1"/>
         <w:jc w:val="both"/>
       </w:pPr>
-      <w:bookmarkStart w:id="7" w:name="_Toc454189999"/>
+      <w:bookmarkStart w:id="7" w:name="_Toc454349179"/>
       <w:r>
         <w:lastRenderedPageBreak/>
         <w:t>Technologien und Bibliotheken</w:t>
@@ -3207,7 +3488,7 @@
         <w:pStyle w:val="berschrift1"/>
         <w:jc w:val="both"/>
       </w:pPr>
-      <w:bookmarkStart w:id="8" w:name="_Toc454190000"/>
+      <w:bookmarkStart w:id="8" w:name="_Toc454349180"/>
       <w:r>
         <w:t>Daten</w:t>
       </w:r>
@@ -3423,7 +3704,7 @@
         <w:pStyle w:val="berschrift1"/>
         <w:jc w:val="both"/>
       </w:pPr>
-      <w:bookmarkStart w:id="9" w:name="_Toc454190001"/>
+      <w:bookmarkStart w:id="9" w:name="_Toc454349181"/>
       <w:r>
         <w:lastRenderedPageBreak/>
         <w:t>Backend</w:t>
@@ -3512,7 +3793,7 @@
         <w:pStyle w:val="berschrift2"/>
         <w:jc w:val="both"/>
       </w:pPr>
-      <w:bookmarkStart w:id="10" w:name="_Toc454190002"/>
+      <w:bookmarkStart w:id="10" w:name="_Toc454349182"/>
       <w:proofErr w:type="spellStart"/>
       <w:r>
         <w:t>de.uni-potsdam.cs.toolup.model</w:t>
@@ -3791,7 +4072,7 @@
         <w:pStyle w:val="berschrift2"/>
         <w:jc w:val="both"/>
       </w:pPr>
-      <w:bookmarkStart w:id="11" w:name="_Toc454190003"/>
+      <w:bookmarkStart w:id="11" w:name="_Toc454349183"/>
       <w:proofErr w:type="spellStart"/>
       <w:r>
         <w:t>de.uni-potsdam.cs.toolup.database</w:t>
@@ -3911,7 +4192,7 @@
         <w:pStyle w:val="berschrift2"/>
         <w:jc w:val="both"/>
       </w:pPr>
-      <w:bookmarkStart w:id="12" w:name="_Toc454190004"/>
+      <w:bookmarkStart w:id="12" w:name="_Toc454349184"/>
       <w:proofErr w:type="spellStart"/>
       <w:r>
         <w:t>de.uni-potsdam.cs.toolup.ws.</w:t>
@@ -4215,7 +4496,7 @@
         <w:pStyle w:val="berschrift2"/>
         <w:jc w:val="both"/>
       </w:pPr>
-      <w:bookmarkStart w:id="13" w:name="_Toc454190005"/>
+      <w:bookmarkStart w:id="13" w:name="_Toc454349185"/>
       <w:proofErr w:type="spellStart"/>
       <w:r>
         <w:t>de.uni-potsdam.cs.toolup.ws.resource</w:t>
@@ -4277,7 +4558,7 @@
         <w:pStyle w:val="berschrift1"/>
         <w:jc w:val="both"/>
       </w:pPr>
-      <w:bookmarkStart w:id="14" w:name="_Toc454190006"/>
+      <w:bookmarkStart w:id="14" w:name="_Toc454349186"/>
       <w:r>
         <w:t>Rest-API</w:t>
       </w:r>
@@ -4409,7 +4690,7 @@
       <w:pPr>
         <w:pStyle w:val="berschrift2"/>
       </w:pPr>
-      <w:bookmarkStart w:id="15" w:name="_Toc454190007"/>
+      <w:bookmarkStart w:id="15" w:name="_Toc454349187"/>
       <w:r>
         <w:t>GET-Anfragen</w:t>
       </w:r>
@@ -4824,7 +5105,7 @@
       <w:pPr>
         <w:pStyle w:val="berschrift2"/>
       </w:pPr>
-      <w:bookmarkStart w:id="16" w:name="_Toc454190008"/>
+      <w:bookmarkStart w:id="16" w:name="_Toc454349188"/>
       <w:r>
         <w:lastRenderedPageBreak/>
         <w:t>POST-Anfragen</w:t>
@@ -5223,7 +5504,7 @@
           <w:lang w:val="en-US"/>
         </w:rPr>
       </w:pPr>
-      <w:bookmarkStart w:id="17" w:name="_Toc454190009"/>
+      <w:bookmarkStart w:id="17" w:name="_Toc454349189"/>
       <w:r>
         <w:rPr>
           <w:lang w:val="en-US"/>
@@ -5521,7 +5802,7 @@
           <w:lang w:val="en-US"/>
         </w:rPr>
       </w:pPr>
-      <w:bookmarkStart w:id="18" w:name="_Toc454190010"/>
+      <w:bookmarkStart w:id="18" w:name="_Toc454349190"/>
       <w:r>
         <w:rPr>
           <w:lang w:val="en-US"/>
@@ -5601,7 +5882,7 @@
           <w:lang w:val="en-US"/>
         </w:rPr>
       </w:pPr>
-      <w:bookmarkStart w:id="19" w:name="_Toc454190011"/>
+      <w:bookmarkStart w:id="19" w:name="_Toc454349191"/>
       <w:proofErr w:type="spellStart"/>
       <w:r>
         <w:rPr>
@@ -5765,7 +6046,7 @@
         <w:pStyle w:val="berschrift2"/>
         <w:jc w:val="both"/>
       </w:pPr>
-      <w:bookmarkStart w:id="20" w:name="_Toc454190012"/>
+      <w:bookmarkStart w:id="20" w:name="_Toc454349192"/>
       <w:r>
         <w:t>Webservice-</w:t>
       </w:r>
@@ -5891,7 +6172,7 @@
         <w:pStyle w:val="berschrift2"/>
         <w:jc w:val="both"/>
       </w:pPr>
-      <w:bookmarkStart w:id="21" w:name="_Toc454190013"/>
+      <w:bookmarkStart w:id="21" w:name="_Toc454349193"/>
       <w:r>
         <w:lastRenderedPageBreak/>
         <w:t>GUI-Tests</w:t>
@@ -6236,7 +6517,7 @@
         <w:pStyle w:val="berschrift1"/>
         <w:jc w:val="both"/>
       </w:pPr>
-      <w:bookmarkStart w:id="22" w:name="_Toc454190014"/>
+      <w:bookmarkStart w:id="22" w:name="_Toc454349194"/>
       <w:r>
         <w:t xml:space="preserve">Anhang I: Set </w:t>
       </w:r>
@@ -6739,9 +7020,11 @@
         <w:pStyle w:val="berschrift1"/>
         <w:jc w:val="both"/>
       </w:pPr>
+      <w:bookmarkStart w:id="23" w:name="_Toc454349195"/>
       <w:r>
         <w:t>Anhang II: TODO</w:t>
       </w:r>
+      <w:bookmarkEnd w:id="23"/>
     </w:p>
     <w:p>
       <w:pPr>
@@ -6764,12 +7047,14 @@
         <w:pStyle w:val="berschrift2"/>
         <w:jc w:val="both"/>
       </w:pPr>
+      <w:bookmarkStart w:id="24" w:name="_Toc454349196"/>
       <w:r>
         <w:t>Fehlerbehandlung</w:t>
       </w:r>
       <w:r>
         <w:t xml:space="preserve"> bei nicht-existenter ID</w:t>
       </w:r>
+      <w:bookmarkEnd w:id="24"/>
     </w:p>
     <w:p>
       <w:pPr>
@@ -6938,10 +7223,12 @@
       <w:pPr>
         <w:pStyle w:val="berschrift2"/>
       </w:pPr>
+      <w:bookmarkStart w:id="25" w:name="_Toc454349197"/>
       <w:r>
         <w:lastRenderedPageBreak/>
         <w:t>Entkopplung der Tests von der Datenbank</w:t>
       </w:r>
+      <w:bookmarkEnd w:id="25"/>
     </w:p>
     <w:p>
       <w:pPr>
@@ -7037,6 +7324,7 @@
       <w:pPr>
         <w:pStyle w:val="berschrift2"/>
       </w:pPr>
+      <w:bookmarkStart w:id="26" w:name="_Toc454349198"/>
       <w:r>
         <w:t xml:space="preserve">Live </w:t>
       </w:r>
@@ -7044,6 +7332,7 @@
       <w:r>
         <w:t>Search</w:t>
       </w:r>
+      <w:bookmarkEnd w:id="26"/>
       <w:proofErr w:type="spellEnd"/>
     </w:p>
     <w:p>
@@ -8756,6 +9045,7 @@
     <w:rsid w:val="00A45D20"/>
     <w:rsid w:val="00A9144E"/>
     <w:rsid w:val="00B141D6"/>
+    <w:rsid w:val="00C459A0"/>
   </w:rsids>
   <m:mathPr>
     <m:mathFont m:val="Cambria Math"/>
@@ -9250,7 +9540,7 @@
   <a:extraClrSchemeLst/>
   <a:extLst>
     <a:ext uri="{05A4C25C-085E-4340-85A3-A5531E510DB2}">
-      <thm15:themeFamily xmlns="" xmlns:thm15="http://schemas.microsoft.com/office/thememl/2012/main" name="Office Theme" id="{62F939B6-93AF-4DB8-9C6B-D6C7DFDC589F}" vid="{4A3C46E8-61CC-4603-A589-7422A47A8E4A}"/>
+      <thm15:themeFamily xmlns:thm15="http://schemas.microsoft.com/office/thememl/2012/main" xmlns="" name="Office Theme" id="{62F939B6-93AF-4DB8-9C6B-D6C7DFDC589F}" vid="{4A3C46E8-61CC-4603-A589-7422A47A8E4A}"/>
     </a:ext>
   </a:extLst>
 </a:theme>
@@ -9280,7 +9570,7 @@
 </file>
 
 <file path=customXml/itemProps2.xml><?xml version="1.0" encoding="utf-8"?>
-<ds:datastoreItem xmlns:ds="http://schemas.openxmlformats.org/officeDocument/2006/customXml" ds:itemID="{8AEC9119-0678-42C9-8888-9B11C2719969}">
+<ds:datastoreItem xmlns:ds="http://schemas.openxmlformats.org/officeDocument/2006/customXml" ds:itemID="{AEB4846A-1C89-4097-8B92-129BBD522961}">
   <ds:schemaRefs>
     <ds:schemaRef ds:uri="http://schemas.openxmlformats.org/officeDocument/2006/bibliography"/>
   </ds:schemaRefs>

</xml_diff>